<commit_message>
COMMIT_DL_DOMICILE après changt scripts
</commit_message>
<xml_diff>
--- a/conception_appli/Documentation générée par EA/Livrable.docx
+++ b/conception_appli/Documentation générée par EA/Livrable.docx
@@ -192,7 +192,7 @@
         <w:rPr/>
         <w:drawing>
           <wp:inline distT="0" distB="0" distL="0" distR="0">
-            <wp:extent cx="2438400" cy="1219200"/>
+            <wp:extent cx="2371725" cy="1219200"/>
             <wp:effectExtent l="0" t="0" r="0" b="0"/>
             <wp:docPr id="8" descr="" name=""/>
             <wp:cNvGraphicFramePr>
@@ -214,7 +214,7 @@
                   <pic:spPr bwMode="auto">
                     <a:xfrm>
                       <a:off x="0" y="0"/>
-                      <a:ext cx="2438400" cy="1219200"/>
+                      <a:ext cx="2371725" cy="1219200"/>
                     </a:xfrm>
                     <a:prstGeom prst="rect">
                       <a:avLst/>
@@ -1410,7 +1410,7 @@
 <file path=word/numbering.xml><?xml version="1.0" encoding="utf-8"?>
 <w:numbering xmlns:ve="http://schemas.openxmlformats.org/markup-compatibility/2006" xmlns:o="urn:schemas-microsoft-com:office:office" xmlns:r="http://schemas.openxmlformats.org/officeDocument/2006/relationships" xmlns:m="http://schemas.openxmlformats.org/officeDocument/2006/math" xmlns:v="urn:schemas-microsoft-com:vml" xmlns:wp="http://schemas.openxmlformats.org/drawingml/2006/wordprocessingDrawing" xmlns:w10="urn:schemas-microsoft-com:office:word" xmlns:w="http://schemas.openxmlformats.org/wordprocessingml/2006/main" xmlns:wne="http://schemas.microsoft.com/office/word/2006/wordml">
   <w:abstractNum w:abstractNumId="1">
-    <w:nsid w:val="11729f62"/>
+    <w:nsid w:val="114bcf8"/>
     <w:name w:val="HTML-List1"/>
     <w:multiLevelType w:val="multilevel"/>
     <w:lvl w:ilvl="0">

</xml_diff>